<commit_message>
Stepwise mas algunos archivos utiles
uwu
</commit_message>
<xml_diff>
--- a/RoadMap.docx
+++ b/RoadMap.docx
@@ -21,7 +21,7 @@
     </w:p>
     <w:p>
       <w:pPr>
-        <w:pStyle w:val="Prrafodelista"/>
+        <w:pStyle w:val="ListParagraph"/>
         <w:numPr>
           <w:ilvl w:val="0"/>
           <w:numId w:val="1"/>
@@ -78,7 +78,7 @@
     </w:p>
     <w:p>
       <w:pPr>
-        <w:pStyle w:val="Prrafodelista"/>
+        <w:pStyle w:val="ListParagraph"/>
         <w:numPr>
           <w:ilvl w:val="0"/>
           <w:numId w:val="1"/>
@@ -98,7 +98,7 @@
     </w:p>
     <w:p>
       <w:pPr>
-        <w:pStyle w:val="Prrafodelista"/>
+        <w:pStyle w:val="ListParagraph"/>
         <w:numPr>
           <w:ilvl w:val="0"/>
           <w:numId w:val="1"/>
@@ -121,13 +121,27 @@
           <w:b/>
           <w:bCs/>
         </w:rPr>
-        <w:t>metedos</w:t>
-      </w:r>
-      <w:proofErr w:type="spellEnd"/>
-    </w:p>
-    <w:p>
-      <w:pPr>
-        <w:pStyle w:val="Prrafodelista"/>
+        <w:t>met</w:t>
+      </w:r>
+      <w:r>
+        <w:rPr>
+          <w:b/>
+          <w:bCs/>
+        </w:rPr>
+        <w:t>o</w:t>
+      </w:r>
+      <w:r>
+        <w:rPr>
+          <w:b/>
+          <w:bCs/>
+        </w:rPr>
+        <w:t>dos</w:t>
+      </w:r>
+      <w:proofErr w:type="spellEnd"/>
+    </w:p>
+    <w:p>
+      <w:pPr>
+        <w:pStyle w:val="ListParagraph"/>
         <w:numPr>
           <w:ilvl w:val="1"/>
           <w:numId w:val="1"/>
@@ -147,7 +161,7 @@
     </w:p>
     <w:p>
       <w:pPr>
-        <w:pStyle w:val="Prrafodelista"/>
+        <w:pStyle w:val="ListParagraph"/>
         <w:numPr>
           <w:ilvl w:val="1"/>
           <w:numId w:val="1"/>
@@ -167,7 +181,7 @@
     </w:p>
     <w:p>
       <w:pPr>
-        <w:pStyle w:val="Prrafodelista"/>
+        <w:pStyle w:val="ListParagraph"/>
         <w:numPr>
           <w:ilvl w:val="1"/>
           <w:numId w:val="1"/>
@@ -189,7 +203,7 @@
     </w:p>
     <w:p>
       <w:pPr>
-        <w:pStyle w:val="Prrafodelista"/>
+        <w:pStyle w:val="ListParagraph"/>
         <w:numPr>
           <w:ilvl w:val="1"/>
           <w:numId w:val="1"/>
@@ -199,17 +213,71 @@
           <w:bCs/>
         </w:rPr>
       </w:pPr>
-      <w:r>
-        <w:rPr>
-          <w:b/>
-          <w:bCs/>
-        </w:rPr>
-        <w:t>…</w:t>
-      </w:r>
-    </w:p>
-    <w:p>
-      <w:pPr>
-        <w:pStyle w:val="Prrafodelista"/>
+      <w:proofErr w:type="spellStart"/>
+      <w:r>
+        <w:rPr>
+          <w:b/>
+          <w:bCs/>
+        </w:rPr>
+        <w:t>Simulated</w:t>
+      </w:r>
+      <w:proofErr w:type="spellEnd"/>
+      <w:r>
+        <w:rPr>
+          <w:b/>
+          <w:bCs/>
+        </w:rPr>
+        <w:t xml:space="preserve"> </w:t>
+      </w:r>
+      <w:proofErr w:type="spellStart"/>
+      <w:r>
+        <w:rPr>
+          <w:b/>
+          <w:bCs/>
+        </w:rPr>
+        <w:t>Annealing</w:t>
+      </w:r>
+      <w:proofErr w:type="spellEnd"/>
+    </w:p>
+    <w:p>
+      <w:pPr>
+        <w:pStyle w:val="ListParagraph"/>
+        <w:numPr>
+          <w:ilvl w:val="0"/>
+          <w:numId w:val="1"/>
+        </w:numPr>
+        <w:rPr>
+          <w:b/>
+          <w:bCs/>
+        </w:rPr>
+      </w:pPr>
+      <w:r>
+        <w:rPr>
+          <w:b/>
+          <w:bCs/>
+        </w:rPr>
+        <w:t xml:space="preserve">Luego de la selección volvemos a hacer una regresión lineal de G3 en </w:t>
+      </w:r>
+      <w:proofErr w:type="spellStart"/>
+      <w:r>
+        <w:rPr>
+          <w:b/>
+          <w:bCs/>
+        </w:rPr>
+        <w:t>funcion</w:t>
+      </w:r>
+      <w:proofErr w:type="spellEnd"/>
+      <w:r>
+        <w:rPr>
+          <w:b/>
+          <w:bCs/>
+        </w:rPr>
+        <w:t xml:space="preserve"> de las variables seleccionas</w:t>
+      </w:r>
+    </w:p>
+    <w:p>
+      <w:pPr>
+        <w:pStyle w:val="ListParagraph"/>
         <w:numPr>
           <w:ilvl w:val="1"/>
           <w:numId w:val="1"/>
@@ -219,17 +287,26 @@
           <w:bCs/>
         </w:rPr>
       </w:pPr>
-      <w:r>
-        <w:rPr>
-          <w:b/>
-          <w:bCs/>
-        </w:rPr>
-        <w:t>Investigar uno mas</w:t>
-      </w:r>
-    </w:p>
-    <w:p>
-      <w:pPr>
-        <w:pStyle w:val="Prrafodelista"/>
+      <w:proofErr w:type="spellStart"/>
+      <w:r>
+        <w:rPr>
+          <w:b/>
+          <w:bCs/>
+        </w:rPr>
+        <w:t>Metricas</w:t>
+      </w:r>
+      <w:proofErr w:type="spellEnd"/>
+      <w:r>
+        <w:rPr>
+          <w:b/>
+          <w:bCs/>
+        </w:rPr>
+        <w:t xml:space="preserve"> para error</w:t>
+      </w:r>
+    </w:p>
+    <w:p>
+      <w:pPr>
+        <w:pStyle w:val="ListParagraph"/>
         <w:numPr>
           <w:ilvl w:val="1"/>
           <w:numId w:val="1"/>
@@ -239,170 +316,423 @@
           <w:bCs/>
         </w:rPr>
       </w:pPr>
-      <w:proofErr w:type="spellStart"/>
-      <w:r>
-        <w:rPr>
-          <w:b/>
-          <w:bCs/>
-        </w:rPr>
-        <w:t>Simulated</w:t>
-      </w:r>
-      <w:proofErr w:type="spellEnd"/>
-      <w:r>
-        <w:rPr>
-          <w:b/>
-          <w:bCs/>
-        </w:rPr>
-        <w:t xml:space="preserve"> </w:t>
-      </w:r>
-      <w:proofErr w:type="spellStart"/>
-      <w:r>
-        <w:rPr>
-          <w:b/>
-          <w:bCs/>
-        </w:rPr>
-        <w:t>Annealing</w:t>
-      </w:r>
-      <w:proofErr w:type="spellEnd"/>
-    </w:p>
-    <w:p>
-      <w:pPr>
-        <w:pStyle w:val="Prrafodelista"/>
+      <w:r>
+        <w:rPr>
+          <w:b/>
+          <w:bCs/>
+        </w:rPr>
+        <w:t>Intervalos de confianza y predicción</w:t>
+      </w:r>
+    </w:p>
+    <w:p>
+      <w:pPr>
+        <w:pStyle w:val="ListParagraph"/>
+        <w:numPr>
+          <w:ilvl w:val="1"/>
+          <w:numId w:val="1"/>
+        </w:numPr>
+        <w:rPr>
+          <w:b/>
+          <w:bCs/>
+        </w:rPr>
+      </w:pPr>
+      <w:r>
+        <w:rPr>
+          <w:b/>
+          <w:bCs/>
+        </w:rPr>
+        <w:t>Bandas de confianza</w:t>
+      </w:r>
+    </w:p>
+    <w:p>
+      <w:pPr>
+        <w:pStyle w:val="ListParagraph"/>
         <w:numPr>
           <w:ilvl w:val="0"/>
           <w:numId w:val="1"/>
         </w:numPr>
-        <w:rPr>
-          <w:b/>
-          <w:bCs/>
-        </w:rPr>
-      </w:pPr>
-      <w:r>
-        <w:rPr>
-          <w:b/>
-          <w:bCs/>
-        </w:rPr>
-        <w:t xml:space="preserve">Luego de la selección volvemos a hacer una regresión lineal de G3 en </w:t>
-      </w:r>
-      <w:proofErr w:type="spellStart"/>
-      <w:r>
-        <w:rPr>
-          <w:b/>
-          <w:bCs/>
-        </w:rPr>
-        <w:t>funcion</w:t>
-      </w:r>
-      <w:proofErr w:type="spellEnd"/>
-      <w:r>
-        <w:rPr>
-          <w:b/>
-          <w:bCs/>
-        </w:rPr>
-        <w:t xml:space="preserve"> de las variables seleccionas</w:t>
-      </w:r>
-    </w:p>
-    <w:p>
-      <w:pPr>
-        <w:pStyle w:val="Prrafodelista"/>
+        <w:pBdr>
+          <w:bottom w:val="single" w:sz="6" w:space="1" w:color="auto"/>
+        </w:pBdr>
+        <w:rPr>
+          <w:b/>
+          <w:bCs/>
+        </w:rPr>
+      </w:pPr>
+      <w:r>
+        <w:rPr>
+          <w:b/>
+          <w:bCs/>
+        </w:rPr>
+        <w:t xml:space="preserve">Y por </w:t>
+      </w:r>
+      <w:r>
+        <w:rPr>
+          <w:b/>
+          <w:bCs/>
+        </w:rPr>
+        <w:t>último</w:t>
+      </w:r>
+      <w:r>
+        <w:rPr>
+          <w:b/>
+          <w:bCs/>
+        </w:rPr>
+        <w:t>, comparamos los errores y los datos obtenidos</w:t>
+      </w:r>
+    </w:p>
+    <w:p>
+      <w:pPr>
+        <w:rPr>
+          <w:b/>
+          <w:bCs/>
+        </w:rPr>
+      </w:pPr>
+      <w:r>
+        <w:rPr>
+          <w:b/>
+          <w:bCs/>
+        </w:rPr>
+        <w:t>Puntos adicionales</w:t>
+      </w:r>
+    </w:p>
+    <w:p>
+      <w:pPr>
+        <w:pStyle w:val="ListParagraph"/>
+        <w:numPr>
+          <w:ilvl w:val="0"/>
+          <w:numId w:val="2"/>
+        </w:numPr>
+        <w:rPr>
+          <w:b/>
+          <w:bCs/>
+        </w:rPr>
+      </w:pPr>
+      <w:r>
+        <w:rPr>
+          <w:b/>
+          <w:bCs/>
+        </w:rPr>
+        <w:t>Prueba de normalidad</w:t>
+      </w:r>
+    </w:p>
+    <w:p>
+      <w:pPr>
+        <w:pStyle w:val="ListParagraph"/>
+        <w:numPr>
+          <w:ilvl w:val="0"/>
+          <w:numId w:val="2"/>
+        </w:numPr>
+        <w:rPr>
+          <w:b/>
+          <w:bCs/>
+        </w:rPr>
+      </w:pPr>
+      <w:r>
+        <w:rPr>
+          <w:b/>
+          <w:bCs/>
+        </w:rPr>
+        <w:t xml:space="preserve">Algoritmos de </w:t>
+      </w:r>
+      <w:proofErr w:type="spellStart"/>
+      <w:r>
+        <w:rPr>
+          <w:b/>
+          <w:bCs/>
+        </w:rPr>
+        <w:t>reduccion</w:t>
+      </w:r>
+      <w:proofErr w:type="spellEnd"/>
+      <w:r>
+        <w:rPr>
+          <w:b/>
+          <w:bCs/>
+        </w:rPr>
+        <w:t xml:space="preserve"> de dimensión extra (además de esos q tenemos)</w:t>
+      </w:r>
+    </w:p>
+    <w:p>
+      <w:pPr>
+        <w:pStyle w:val="ListParagraph"/>
         <w:numPr>
           <w:ilvl w:val="1"/>
-          <w:numId w:val="1"/>
-        </w:numPr>
-        <w:rPr>
-          <w:b/>
-          <w:bCs/>
-        </w:rPr>
-      </w:pPr>
-      <w:proofErr w:type="spellStart"/>
-      <w:r>
-        <w:rPr>
-          <w:b/>
-          <w:bCs/>
-        </w:rPr>
-        <w:t>Metricas</w:t>
-      </w:r>
-      <w:proofErr w:type="spellEnd"/>
-      <w:r>
-        <w:rPr>
-          <w:b/>
-          <w:bCs/>
-        </w:rPr>
-        <w:t xml:space="preserve"> para error</w:t>
-      </w:r>
-    </w:p>
-    <w:p>
-      <w:pPr>
-        <w:pStyle w:val="Prrafodelista"/>
+          <w:numId w:val="2"/>
+        </w:numPr>
+        <w:rPr>
+          <w:b/>
+          <w:bCs/>
+        </w:rPr>
+      </w:pPr>
+      <w:r>
+        <w:rPr>
+          <w:b/>
+          <w:bCs/>
+        </w:rPr>
+        <w:t>PCA</w:t>
+      </w:r>
+    </w:p>
+    <w:p>
+      <w:pPr>
+        <w:pStyle w:val="ListParagraph"/>
         <w:numPr>
           <w:ilvl w:val="1"/>
-          <w:numId w:val="1"/>
-        </w:numPr>
-        <w:rPr>
-          <w:b/>
-          <w:bCs/>
-        </w:rPr>
-      </w:pPr>
-      <w:r>
-        <w:rPr>
-          <w:b/>
-          <w:bCs/>
-        </w:rPr>
-        <w:t>Intervalos de confianza y predicción</w:t>
-      </w:r>
-    </w:p>
-    <w:p>
-      <w:pPr>
-        <w:pStyle w:val="Prrafodelista"/>
+          <w:numId w:val="2"/>
+        </w:numPr>
+        <w:rPr>
+          <w:b/>
+          <w:bCs/>
+        </w:rPr>
+      </w:pPr>
+      <w:proofErr w:type="spellStart"/>
+      <w:r>
+        <w:rPr>
+          <w:b/>
+          <w:bCs/>
+        </w:rPr>
+        <w:t>Forwar</w:t>
+      </w:r>
+      <w:proofErr w:type="spellEnd"/>
+    </w:p>
+    <w:p>
+      <w:pPr>
+        <w:pStyle w:val="ListParagraph"/>
         <w:numPr>
           <w:ilvl w:val="1"/>
-          <w:numId w:val="1"/>
-        </w:numPr>
-        <w:rPr>
-          <w:b/>
-          <w:bCs/>
-        </w:rPr>
-      </w:pPr>
-      <w:r>
-        <w:rPr>
-          <w:b/>
-          <w:bCs/>
-        </w:rPr>
-        <w:t>Bandas de confianza</w:t>
-      </w:r>
-    </w:p>
-    <w:p>
-      <w:pPr>
-        <w:pStyle w:val="Prrafodelista"/>
-        <w:numPr>
-          <w:ilvl w:val="0"/>
-          <w:numId w:val="1"/>
-        </w:numPr>
-        <w:rPr>
-          <w:b/>
-          <w:bCs/>
-        </w:rPr>
-      </w:pPr>
-      <w:r>
-        <w:rPr>
-          <w:b/>
-          <w:bCs/>
-        </w:rPr>
-        <w:t xml:space="preserve">Y por </w:t>
-      </w:r>
-      <w:r>
-        <w:rPr>
-          <w:b/>
-          <w:bCs/>
-        </w:rPr>
-        <w:t>último</w:t>
-      </w:r>
-      <w:r>
-        <w:rPr>
-          <w:b/>
-          <w:bCs/>
-        </w:rPr>
-        <w:t>, comparamos los errores y los datos obtenidos</w:t>
-      </w:r>
+          <w:numId w:val="2"/>
+        </w:numPr>
+        <w:rPr>
+          <w:b/>
+          <w:bCs/>
+        </w:rPr>
+      </w:pPr>
+      <w:proofErr w:type="spellStart"/>
+      <w:r>
+        <w:rPr>
+          <w:b/>
+          <w:bCs/>
+        </w:rPr>
+        <w:t>Backward</w:t>
+      </w:r>
+      <w:proofErr w:type="spellEnd"/>
+    </w:p>
+    <w:p>
+      <w:pPr>
+        <w:pStyle w:val="ListParagraph"/>
+        <w:numPr>
+          <w:ilvl w:val="1"/>
+          <w:numId w:val="2"/>
+        </w:numPr>
+        <w:rPr>
+          <w:b/>
+          <w:bCs/>
+        </w:rPr>
+      </w:pPr>
+      <w:proofErr w:type="spellStart"/>
+      <w:r>
+        <w:rPr>
+          <w:b/>
+          <w:bCs/>
+        </w:rPr>
+        <w:t>Stepwise</w:t>
+      </w:r>
+      <w:proofErr w:type="spellEnd"/>
+    </w:p>
+    <w:p>
+      <w:pPr>
+        <w:pStyle w:val="ListParagraph"/>
+        <w:numPr>
+          <w:ilvl w:val="1"/>
+          <w:numId w:val="2"/>
+        </w:numPr>
+        <w:rPr>
+          <w:b/>
+          <w:bCs/>
+        </w:rPr>
+      </w:pPr>
+      <w:r>
+        <w:rPr>
+          <w:b/>
+          <w:bCs/>
+        </w:rPr>
+        <w:t>¿</w:t>
+      </w:r>
+      <w:proofErr w:type="spellStart"/>
+      <w:r>
+        <w:rPr>
+          <w:b/>
+          <w:bCs/>
+        </w:rPr>
+        <w:t>Simulated</w:t>
+      </w:r>
+      <w:proofErr w:type="spellEnd"/>
+      <w:r>
+        <w:rPr>
+          <w:b/>
+          <w:bCs/>
+        </w:rPr>
+        <w:t xml:space="preserve"> </w:t>
+      </w:r>
+      <w:proofErr w:type="spellStart"/>
+      <w:r>
+        <w:rPr>
+          <w:b/>
+          <w:bCs/>
+        </w:rPr>
+        <w:t>Annealing</w:t>
+      </w:r>
+      <w:proofErr w:type="spellEnd"/>
+      <w:r>
+        <w:rPr>
+          <w:b/>
+          <w:bCs/>
+        </w:rPr>
+        <w:t>?</w:t>
+      </w:r>
+    </w:p>
+    <w:p>
+      <w:pPr>
+        <w:pStyle w:val="ListParagraph"/>
+        <w:numPr>
+          <w:ilvl w:val="1"/>
+          <w:numId w:val="2"/>
+        </w:numPr>
+        <w:rPr>
+          <w:b/>
+          <w:bCs/>
+        </w:rPr>
+      </w:pPr>
+      <w:r>
+        <w:rPr>
+          <w:b/>
+          <w:bCs/>
+        </w:rPr>
+        <w:t xml:space="preserve">NNMF </w:t>
+      </w:r>
+      <w:r>
+        <w:rPr>
+          <w:b/>
+          <w:bCs/>
+        </w:rPr>
+        <w:t xml:space="preserve"> -&gt; </w:t>
+      </w:r>
+      <w:proofErr w:type="spellStart"/>
+      <w:r>
+        <w:rPr>
+          <w:b/>
+          <w:bCs/>
+        </w:rPr>
+        <w:t>Creeeeeeeeeeeeeo</w:t>
+      </w:r>
+      <w:proofErr w:type="spellEnd"/>
+      <w:r>
+        <w:rPr>
+          <w:b/>
+          <w:bCs/>
+        </w:rPr>
+        <w:t xml:space="preserve"> que funcionaria muy bien con </w:t>
+      </w:r>
+      <w:proofErr w:type="spellStart"/>
+      <w:r>
+        <w:rPr>
+          <w:b/>
+          <w:bCs/>
+        </w:rPr>
+        <w:t>simulated</w:t>
+      </w:r>
+      <w:proofErr w:type="spellEnd"/>
+      <w:r>
+        <w:rPr>
+          <w:b/>
+          <w:bCs/>
+        </w:rPr>
+        <w:t xml:space="preserve"> </w:t>
+      </w:r>
+      <w:proofErr w:type="spellStart"/>
+      <w:r>
+        <w:rPr>
+          <w:b/>
+          <w:bCs/>
+        </w:rPr>
+        <w:t>annealing</w:t>
+      </w:r>
+      <w:proofErr w:type="spellEnd"/>
+    </w:p>
+    <w:p>
+      <w:pPr>
+        <w:pStyle w:val="ListParagraph"/>
+        <w:numPr>
+          <w:ilvl w:val="1"/>
+          <w:numId w:val="2"/>
+        </w:numPr>
+        <w:rPr>
+          <w:b/>
+          <w:bCs/>
+        </w:rPr>
+      </w:pPr>
+      <w:proofErr w:type="spellStart"/>
+      <w:r>
+        <w:rPr>
+          <w:b/>
+          <w:bCs/>
+        </w:rPr>
+        <w:t>Best-Subsets</w:t>
+      </w:r>
+      <w:proofErr w:type="spellEnd"/>
+      <w:r>
+        <w:rPr>
+          <w:b/>
+          <w:bCs/>
+        </w:rPr>
+        <w:t xml:space="preserve"> </w:t>
+      </w:r>
+      <w:proofErr w:type="spellStart"/>
+      <w:r>
+        <w:rPr>
+          <w:b/>
+          <w:bCs/>
+        </w:rPr>
+        <w:t>Regression</w:t>
+      </w:r>
+      <w:proofErr w:type="spellEnd"/>
+    </w:p>
+    <w:p>
+      <w:pPr>
+        <w:pStyle w:val="ListParagraph"/>
+        <w:numPr>
+          <w:ilvl w:val="1"/>
+          <w:numId w:val="2"/>
+        </w:numPr>
+        <w:rPr>
+          <w:b/>
+          <w:bCs/>
+        </w:rPr>
+      </w:pPr>
+      <w:proofErr w:type="spellStart"/>
+      <w:r>
+        <w:rPr>
+          <w:b/>
+          <w:bCs/>
+        </w:rPr>
+        <w:t>Multiple</w:t>
+      </w:r>
+      <w:proofErr w:type="spellEnd"/>
+      <w:r>
+        <w:rPr>
+          <w:b/>
+          <w:bCs/>
+        </w:rPr>
+        <w:t xml:space="preserve"> </w:t>
+      </w:r>
+      <w:proofErr w:type="spellStart"/>
+      <w:r>
+        <w:rPr>
+          <w:b/>
+          <w:bCs/>
+        </w:rPr>
+        <w:t>Regression</w:t>
+      </w:r>
+      <w:proofErr w:type="spellEnd"/>
     </w:p>
     <w:sectPr>
       <w:pgSz w:w="12240" w:h="15840"/>
@@ -417,6 +747,119 @@
 <file path=word/numbering.xml><?xml version="1.0" encoding="utf-8"?>
 <w:numbering xmlns:wpc="http://schemas.microsoft.com/office/word/2010/wordprocessingCanvas" xmlns:cx="http://schemas.microsoft.com/office/drawing/2014/chartex" xmlns:cx1="http://schemas.microsoft.com/office/drawing/2015/9/8/chartex" xmlns:cx2="http://schemas.microsoft.com/office/drawing/2015/10/21/chartex" xmlns:cx3="http://schemas.microsoft.com/office/drawing/2016/5/9/chartex" xmlns:cx4="http://schemas.microsoft.com/office/drawing/2016/5/10/chartex" xmlns:cx5="http://schemas.microsoft.com/office/drawing/2016/5/11/chartex" xmlns:cx6="http://schemas.microsoft.com/office/drawing/2016/5/12/chartex" xmlns:cx7="http://schemas.microsoft.com/office/drawing/2016/5/13/chartex" xmlns:cx8="http://schemas.microsoft.com/office/drawing/2016/5/14/chartex" xmlns:mc="http://schemas.openxmlformats.org/markup-compatibility/2006" xmlns:aink="http://schemas.microsoft.com/office/drawing/2016/ink" xmlns:am3d="http://schemas.microsoft.com/office/drawing/2017/model3d" xmlns:o="urn:schemas-microsoft-com:office:office" xmlns:r="http://schemas.openxmlformats.org/officeDocument/2006/relationships" xmlns:m="http://schemas.openxmlformats.org/officeDocument/2006/math" xmlns:v="urn:schemas-microsoft-com:vml" xmlns:wp14="http://schemas.microsoft.com/office/word/2010/wordprocessingDrawing" xmlns:wp="http://schemas.openxmlformats.org/drawingml/2006/wordprocessingDrawing" xmlns:w10="urn:schemas-microsoft-com:office:word" xmlns:w="http://schemas.openxmlformats.org/wordprocessingml/2006/main" xmlns:w14="http://schemas.microsoft.com/office/word/2010/wordml" xmlns:w15="http://schemas.microsoft.com/office/word/2012/wordml" xmlns:w16cex="http://schemas.microsoft.com/office/word/2018/wordml/cex" xmlns:w16cid="http://schemas.microsoft.com/office/word/2016/wordml/cid" xmlns:w16="http://schemas.microsoft.com/office/word/2018/wordml" xmlns:w16se="http://schemas.microsoft.com/office/word/2015/wordml/symex" xmlns:wpg="http://schemas.microsoft.com/office/word/2010/wordprocessingGroup" xmlns:wpi="http://schemas.microsoft.com/office/word/2010/wordprocessingInk" xmlns:wne="http://schemas.microsoft.com/office/word/2006/wordml" xmlns:wps="http://schemas.microsoft.com/office/word/2010/wordprocessingShape" mc:Ignorable="w14 w15 w16se w16cid w16 w16cex wp14">
   <w:abstractNum w:abstractNumId="0" w15:restartNumberingAfterBreak="0">
+    <w:nsid w:val="5C91650B"/>
+    <w:multiLevelType w:val="hybridMultilevel"/>
+    <w:tmpl w:val="553AEC28"/>
+    <w:lvl w:ilvl="0" w:tplc="0C0A0001">
+      <w:start w:val="1"/>
+      <w:numFmt w:val="bullet"/>
+      <w:lvlText w:val=""/>
+      <w:lvlJc w:val="left"/>
+      <w:pPr>
+        <w:ind w:left="720" w:hanging="360"/>
+      </w:pPr>
+      <w:rPr>
+        <w:rFonts w:ascii="Symbol" w:hAnsi="Symbol" w:hint="default"/>
+      </w:rPr>
+    </w:lvl>
+    <w:lvl w:ilvl="1" w:tplc="0C0A0003">
+      <w:start w:val="1"/>
+      <w:numFmt w:val="bullet"/>
+      <w:lvlText w:val="o"/>
+      <w:lvlJc w:val="left"/>
+      <w:pPr>
+        <w:ind w:left="1440" w:hanging="360"/>
+      </w:pPr>
+      <w:rPr>
+        <w:rFonts w:ascii="Courier New" w:hAnsi="Courier New" w:cs="Courier New" w:hint="default"/>
+      </w:rPr>
+    </w:lvl>
+    <w:lvl w:ilvl="2" w:tplc="0C0A0005" w:tentative="1">
+      <w:start w:val="1"/>
+      <w:numFmt w:val="bullet"/>
+      <w:lvlText w:val=""/>
+      <w:lvlJc w:val="left"/>
+      <w:pPr>
+        <w:ind w:left="2160" w:hanging="360"/>
+      </w:pPr>
+      <w:rPr>
+        <w:rFonts w:ascii="Wingdings" w:hAnsi="Wingdings" w:hint="default"/>
+      </w:rPr>
+    </w:lvl>
+    <w:lvl w:ilvl="3" w:tplc="0C0A0001" w:tentative="1">
+      <w:start w:val="1"/>
+      <w:numFmt w:val="bullet"/>
+      <w:lvlText w:val=""/>
+      <w:lvlJc w:val="left"/>
+      <w:pPr>
+        <w:ind w:left="2880" w:hanging="360"/>
+      </w:pPr>
+      <w:rPr>
+        <w:rFonts w:ascii="Symbol" w:hAnsi="Symbol" w:hint="default"/>
+      </w:rPr>
+    </w:lvl>
+    <w:lvl w:ilvl="4" w:tplc="0C0A0003" w:tentative="1">
+      <w:start w:val="1"/>
+      <w:numFmt w:val="bullet"/>
+      <w:lvlText w:val="o"/>
+      <w:lvlJc w:val="left"/>
+      <w:pPr>
+        <w:ind w:left="3600" w:hanging="360"/>
+      </w:pPr>
+      <w:rPr>
+        <w:rFonts w:ascii="Courier New" w:hAnsi="Courier New" w:cs="Courier New" w:hint="default"/>
+      </w:rPr>
+    </w:lvl>
+    <w:lvl w:ilvl="5" w:tplc="0C0A0005" w:tentative="1">
+      <w:start w:val="1"/>
+      <w:numFmt w:val="bullet"/>
+      <w:lvlText w:val=""/>
+      <w:lvlJc w:val="left"/>
+      <w:pPr>
+        <w:ind w:left="4320" w:hanging="360"/>
+      </w:pPr>
+      <w:rPr>
+        <w:rFonts w:ascii="Wingdings" w:hAnsi="Wingdings" w:hint="default"/>
+      </w:rPr>
+    </w:lvl>
+    <w:lvl w:ilvl="6" w:tplc="0C0A0001" w:tentative="1">
+      <w:start w:val="1"/>
+      <w:numFmt w:val="bullet"/>
+      <w:lvlText w:val=""/>
+      <w:lvlJc w:val="left"/>
+      <w:pPr>
+        <w:ind w:left="5040" w:hanging="360"/>
+      </w:pPr>
+      <w:rPr>
+        <w:rFonts w:ascii="Symbol" w:hAnsi="Symbol" w:hint="default"/>
+      </w:rPr>
+    </w:lvl>
+    <w:lvl w:ilvl="7" w:tplc="0C0A0003" w:tentative="1">
+      <w:start w:val="1"/>
+      <w:numFmt w:val="bullet"/>
+      <w:lvlText w:val="o"/>
+      <w:lvlJc w:val="left"/>
+      <w:pPr>
+        <w:ind w:left="5760" w:hanging="360"/>
+      </w:pPr>
+      <w:rPr>
+        <w:rFonts w:ascii="Courier New" w:hAnsi="Courier New" w:cs="Courier New" w:hint="default"/>
+      </w:rPr>
+    </w:lvl>
+    <w:lvl w:ilvl="8" w:tplc="0C0A0005" w:tentative="1">
+      <w:start w:val="1"/>
+      <w:numFmt w:val="bullet"/>
+      <w:lvlText w:val=""/>
+      <w:lvlJc w:val="left"/>
+      <w:pPr>
+        <w:ind w:left="6480" w:hanging="360"/>
+      </w:pPr>
+      <w:rPr>
+        <w:rFonts w:ascii="Wingdings" w:hAnsi="Wingdings" w:hint="default"/>
+      </w:rPr>
+    </w:lvl>
+  </w:abstractNum>
+  <w:abstractNum w:abstractNumId="1" w15:restartNumberingAfterBreak="0">
     <w:nsid w:val="73A96863"/>
     <w:multiLevelType w:val="hybridMultilevel"/>
     <w:tmpl w:val="CF40781E"/>
@@ -503,6 +946,9 @@
     </w:lvl>
   </w:abstractNum>
   <w:num w:numId="1">
+    <w:abstractNumId w:val="1"/>
+  </w:num>
+  <w:num w:numId="2">
     <w:abstractNumId w:val="0"/>
   </w:num>
 </w:numbering>
@@ -910,13 +1356,13 @@
       <w:lang w:val="es-419"/>
     </w:rPr>
   </w:style>
-  <w:style w:type="character" w:default="1" w:styleId="Fuentedeprrafopredeter">
+  <w:style w:type="character" w:default="1" w:styleId="DefaultParagraphFont">
     <w:name w:val="Default Paragraph Font"/>
     <w:uiPriority w:val="1"/>
     <w:semiHidden/>
     <w:unhideWhenUsed/>
   </w:style>
-  <w:style w:type="table" w:default="1" w:styleId="Tablanormal">
+  <w:style w:type="table" w:default="1" w:styleId="TableNormal">
     <w:name w:val="Normal Table"/>
     <w:uiPriority w:val="99"/>
     <w:semiHidden/>
@@ -931,13 +1377,13 @@
       </w:tblCellMar>
     </w:tblPr>
   </w:style>
-  <w:style w:type="numbering" w:default="1" w:styleId="Sinlista">
+  <w:style w:type="numbering" w:default="1" w:styleId="NoList">
     <w:name w:val="No List"/>
     <w:uiPriority w:val="99"/>
     <w:semiHidden/>
     <w:unhideWhenUsed/>
   </w:style>
-  <w:style w:type="paragraph" w:styleId="Prrafodelista">
+  <w:style w:type="paragraph" w:styleId="ListParagraph">
     <w:name w:val="List Paragraph"/>
     <w:basedOn w:val="Normal"/>
     <w:uiPriority w:val="34"/>

</xml_diff>